<commit_message>
Update sample project Add HTML example
</commit_message>
<xml_diff>
--- a/Doc2MServer/sample/example.docx
+++ b/Doc2MServer/sample/example.docx
@@ -2,45 +2,68 @@
 <file path=word/document.xml><?xml version="1.0" encoding="utf-8"?>
 <w:document xmlns:wpc="http://schemas.microsoft.com/office/word/2010/wordprocessingCanvas" xmlns:mc="http://schemas.openxmlformats.org/markup-compatibility/2006" xmlns:o="urn:schemas-microsoft-com:office:office" xmlns:r="http://schemas.openxmlformats.org/officeDocument/2006/relationships" xmlns:m="http://schemas.openxmlformats.org/officeDocument/2006/math" xmlns:v="urn:schemas-microsoft-com:vml" xmlns:wp14="http://schemas.microsoft.com/office/word/2010/wordprocessingDrawing" xmlns:wp="http://schemas.openxmlformats.org/drawingml/2006/wordprocessingDrawing" xmlns:w10="urn:schemas-microsoft-com:office:word" xmlns:w="http://schemas.openxmlformats.org/wordprocessingml/2006/main" xmlns:w14="http://schemas.microsoft.com/office/word/2010/wordml" xmlns:w15="http://schemas.microsoft.com/office/word/2012/wordml" xmlns:wpg="http://schemas.microsoft.com/office/word/2010/wordprocessingGroup" xmlns:wpi="http://schemas.microsoft.com/office/word/2010/wordprocessingInk" xmlns:wne="http://schemas.microsoft.com/office/word/2006/wordml" xmlns:wps="http://schemas.microsoft.com/office/word/2010/wordprocessingShape" mc:Ignorable="w14 w15 wp14">
   <w:body>
-    <w:sdt>
-      <w:sdtPr>
+    <w:p>
+      <w:pPr>
         <w:rPr>
           <w:rStyle w:val="ObjectiverReference"/>
-          <w:sz w:val="20"/>
+          <w:b w:val="0"/>
+          <w:i w:val="0"/>
+          <w:shd w:val="clear" w:color="auto" w:fill="auto"/>
+          <w:lang w:val="en-US"/>
         </w:rPr>
-        <w:alias w:val="Goal"/>
-        <w:tag w:val=".Doc2M:9ce9f46d-df10-4cde-97c2-88f93dd504e7"/>
-        <w:id w:val="714002155"/>
-        <w:placeholder>
-          <w:docPart w:val="A873363EA32B4CA4A43EF5388A5173D8"/>
-        </w:placeholder>
-      </w:sdtPr>
-      <w:sdtContent>
-        <w:p>
-          <w:pPr>
-            <w:pStyle w:val="Paragraphedeliste"/>
-            <w:rPr>
-              <w:rStyle w:val="ObjectiverReference"/>
-              <w:sz w:val="20"/>
-            </w:rPr>
-          </w:pPr>
+      </w:pPr>
+      <w:sdt>
+        <w:sdtPr>
+          <w:rPr>
+            <w:rStyle w:val="Doc2MReference"/>
+            <w:lang w:val="en-US"/>
+          </w:rPr>
+          <w:alias w:val="Goal"/>
+          <w:tag w:val=".Doc2M:fad0802a-2173-4257-8e53-31b54f10bd8a"/>
+          <w:id w:val="-285435671"/>
+          <w:placeholder>
+            <w:docPart w:val="385250B472FC489EB262ABB8EBB6A6A2"/>
+          </w:placeholder>
+        </w:sdtPr>
+        <w:sdtContent>
           <w:r>
             <w:rPr>
               <w:rStyle w:val="Doc2MReference"/>
             </w:rPr>
-            <w:t>GOAL 1</w:t>
+            <w:t xml:space="preserve">Goal </w:t>
           </w:r>
           <w:r>
             <w:rPr>
               <w:rStyle w:val="Doc2MReference"/>
             </w:rPr>
-            <w:t xml:space="preserve"> </w:t>
+            <w:t xml:space="preserve">2 </w:t>
           </w:r>
-        </w:p>
-      </w:sdtContent>
-    </w:sdt>
-    <w:bookmarkStart w:id="0" w:name="_GoBack" w:displacedByCustomXml="prev"/>
-    <w:bookmarkEnd w:id="0" w:displacedByCustomXml="prev"/>
+          <w:proofErr w:type="spellStart"/>
+          <w:r>
+            <w:rPr>
+              <w:rStyle w:val="Doc2MReference"/>
+            </w:rPr>
+            <w:t>Editing</w:t>
+          </w:r>
+          <w:proofErr w:type="spellEnd"/>
+          <w:r>
+            <w:rPr>
+              <w:rStyle w:val="Doc2MReference"/>
+            </w:rPr>
+            <w:t xml:space="preserve"> in line</w:t>
+          </w:r>
+        </w:sdtContent>
+      </w:sdt>
+      <w:r>
+        <w:rPr>
+          <w:rStyle w:val="Doc2MReference"/>
+          <w:lang w:val="en-US"/>
+        </w:rPr>
+        <w:t xml:space="preserve"> </w:t>
+      </w:r>
+      <w:bookmarkStart w:id="0" w:name="_GoBack"/>
+      <w:bookmarkEnd w:id="0"/>
+    </w:p>
     <w:sectPr>
       <w:headerReference w:type="even" r:id="rId8"/>
       <w:headerReference w:type="default" r:id="rId9"/>
@@ -61,9 +84,6 @@
 <w:endnotes xmlns:wpc="http://schemas.microsoft.com/office/word/2010/wordprocessingCanvas" xmlns:mc="http://schemas.openxmlformats.org/markup-compatibility/2006" xmlns:o="urn:schemas-microsoft-com:office:office" xmlns:r="http://schemas.openxmlformats.org/officeDocument/2006/relationships" xmlns:m="http://schemas.openxmlformats.org/officeDocument/2006/math" xmlns:v="urn:schemas-microsoft-com:vml" xmlns:wp14="http://schemas.microsoft.com/office/word/2010/wordprocessingDrawing" xmlns:wp="http://schemas.openxmlformats.org/drawingml/2006/wordprocessingDrawing" xmlns:w10="urn:schemas-microsoft-com:office:word" xmlns:w="http://schemas.openxmlformats.org/wordprocessingml/2006/main" xmlns:w14="http://schemas.microsoft.com/office/word/2010/wordml" xmlns:w15="http://schemas.microsoft.com/office/word/2012/wordml" xmlns:wpg="http://schemas.microsoft.com/office/word/2010/wordprocessingGroup" xmlns:wpi="http://schemas.microsoft.com/office/word/2010/wordprocessingInk" xmlns:wne="http://schemas.microsoft.com/office/word/2006/wordml" xmlns:wps="http://schemas.microsoft.com/office/word/2010/wordprocessingShape" mc:Ignorable="w14 w15 wp14">
   <w:endnote w:type="separator" w:id="-1">
     <w:p>
-      <w:pPr>
-        <w:spacing w:after="0" w:line="240" w:lineRule="auto"/>
-      </w:pPr>
       <w:r>
         <w:separator/>
       </w:r>
@@ -71,9 +91,6 @@
   </w:endnote>
   <w:endnote w:type="continuationSeparator" w:id="0">
     <w:p>
-      <w:pPr>
-        <w:spacing w:after="0" w:line="240" w:lineRule="auto"/>
-      </w:pPr>
       <w:r>
         <w:continuationSeparator/>
       </w:r>
@@ -116,9 +133,6 @@
 <w:footnotes xmlns:wpc="http://schemas.microsoft.com/office/word/2010/wordprocessingCanvas" xmlns:mc="http://schemas.openxmlformats.org/markup-compatibility/2006" xmlns:o="urn:schemas-microsoft-com:office:office" xmlns:r="http://schemas.openxmlformats.org/officeDocument/2006/relationships" xmlns:m="http://schemas.openxmlformats.org/officeDocument/2006/math" xmlns:v="urn:schemas-microsoft-com:vml" xmlns:wp14="http://schemas.microsoft.com/office/word/2010/wordprocessingDrawing" xmlns:wp="http://schemas.openxmlformats.org/drawingml/2006/wordprocessingDrawing" xmlns:w10="urn:schemas-microsoft-com:office:word" xmlns:w="http://schemas.openxmlformats.org/wordprocessingml/2006/main" xmlns:w14="http://schemas.microsoft.com/office/word/2010/wordml" xmlns:w15="http://schemas.microsoft.com/office/word/2012/wordml" xmlns:wpg="http://schemas.microsoft.com/office/word/2010/wordprocessingGroup" xmlns:wpi="http://schemas.microsoft.com/office/word/2010/wordprocessingInk" xmlns:wne="http://schemas.microsoft.com/office/word/2006/wordml" xmlns:wps="http://schemas.microsoft.com/office/word/2010/wordprocessingShape" mc:Ignorable="w14 w15 wp14">
   <w:footnote w:type="separator" w:id="-1">
     <w:p>
-      <w:pPr>
-        <w:spacing w:after="0" w:line="240" w:lineRule="auto"/>
-      </w:pPr>
       <w:r>
         <w:separator/>
       </w:r>
@@ -126,9 +140,6 @@
   </w:footnote>
   <w:footnote w:type="continuationSeparator" w:id="0">
     <w:p>
-      <w:pPr>
-        <w:spacing w:after="0" w:line="240" w:lineRule="auto"/>
-      </w:pPr>
       <w:r>
         <w:continuationSeparator/>
       </w:r>
@@ -645,7 +656,11 @@
   <w:style w:type="paragraph" w:default="1" w:styleId="Normal">
     <w:name w:val="Normal"/>
     <w:qFormat/>
-    <w:rsid w:val="00C346CE"/>
+    <w:rsid w:val="00823965"/>
+    <w:rPr>
+      <w:sz w:val="20"/>
+      <w:lang w:val="fr-BE"/>
+    </w:rPr>
   </w:style>
   <w:style w:type="paragraph" w:styleId="Titre1">
     <w:name w:val="heading 1"/>
@@ -741,7 +756,6 @@
     <w:name w:val="ObjectiverReference"/>
     <w:basedOn w:val="Textedelespacerserv"/>
     <w:uiPriority w:val="1"/>
-    <w:qFormat/>
     <w:rsid w:val="00727F7E"/>
     <w:rPr>
       <w:b/>
@@ -829,7 +843,6 @@
     <w:name w:val="DeletedObjectiverReference"/>
     <w:basedOn w:val="ObjectiverReference"/>
     <w:uiPriority w:val="1"/>
-    <w:qFormat/>
     <w:rsid w:val="00C346CE"/>
     <w:rPr>
       <w:b/>
@@ -886,7 +899,7 @@
   <w:docParts>
     <w:docPart>
       <w:docPartPr>
-        <w:name w:val="A873363EA32B4CA4A43EF5388A5173D8"/>
+        <w:name w:val="385250B472FC489EB262ABB8EBB6A6A2"/>
         <w:category>
           <w:name w:val="Général"/>
           <w:gallery w:val="placeholder"/>
@@ -897,7 +910,7 @@
         <w:behaviors>
           <w:behavior w:val="content"/>
         </w:behaviors>
-        <w:guid w:val="{E969DD90-4E1C-4C62-89B6-451D9D927F58}"/>
+        <w:guid w:val="{A00B2687-0332-43B3-9842-392F234ACC52}"/>
       </w:docPartPr>
       <w:docPartBody>
         <w:p>
@@ -905,7 +918,7 @@
             <w:rPr>
               <w:rStyle w:val="Textedelespacerserv"/>
             </w:rPr>
-            <w:t xml:space="preserve">GOAL1 </w:t>
+            <w:t xml:space="preserve">Goal </w:t>
           </w:r>
         </w:p>
       </w:docPartBody>
@@ -977,8 +990,9 @@
     <w:compatSetting w:name="differentiateMultirowTableHeaders" w:uri="http://schemas.microsoft.com/office/word" w:val="1"/>
   </w:compat>
   <w:rsids>
-    <w:rsidRoot w:val="00900D4D"/>
-    <w:rsid w:val="00900D4D"/>
+    <w:rsidRoot w:val="00D16449"/>
+    <w:rsid w:val="007D1F69"/>
+    <w:rsid w:val="00D16449"/>
   </w:rsids>
   <m:mathPr>
     <m:mathFont m:val="Cambria Math"/>
@@ -1427,7 +1441,7 @@
     <w:basedOn w:val="Policepardfaut"/>
     <w:uiPriority w:val="99"/>
     <w:semiHidden/>
-    <w:rsid w:val="00900D4D"/>
+    <w:rsid w:val="007D1F69"/>
     <w:rPr>
       <w:color w:val="808080"/>
     </w:rPr>
@@ -1730,7 +1744,7 @@
 </file>
 
 <file path=customXml/itemProps1.xml><?xml version="1.0" encoding="utf-8"?>
-<ds:datastoreItem xmlns:ds="http://schemas.openxmlformats.org/officeDocument/2006/customXml" ds:itemID="{46EC7A2C-E206-4CB1-91CC-6898B8C677AA}">
+<ds:datastoreItem xmlns:ds="http://schemas.openxmlformats.org/officeDocument/2006/customXml" ds:itemID="{554A298D-071A-4453-8953-D0172D14E0EC}">
   <ds:schemaRefs>
     <ds:schemaRef ds:uri="http://schemas.openxmlformats.org/officeDocument/2006/bibliography"/>
   </ds:schemaRefs>

</xml_diff>